<commit_message>
06/10/2024 11:25 fix DIPLOMA
</commit_message>
<xml_diff>
--- a/Дипломная работа/Диплом.docx
+++ b/Дипломная работа/Диплом.docx
@@ -73,7 +73,27 @@
           <w:shd w:fill="FFFFFF" w:val="clear"/>
           <w:lang w:eastAsia="ru-RU"/>
         </w:rPr>
-        <w:t>«Региональный школьный технопарк» – это динамичное место, где активно развивается техническое и инженерное образование для школьников. Благодаря разнообразию образовательных программ и технических возможностей новых технологий, директорам технопарка необходимо обладать эффективными инструментами для управления программами и ресурсами.</w:t>
+        <w:t xml:space="preserve">«Региональный школьный технопарк» – это динамичное место, где активно развивается техническое и инженерное образование для школьников. Благодаря разнообразию образовательных программ и технических возможностей новых технологий, </w:t>
+      </w:r>
+      <w:r>
+        <w:rPr>
+          <w:rFonts w:eastAsia="Times New Roman" w:ascii="Times New Roman" w:hAnsi="Times New Roman"/>
+          <w:color w:val="000000"/>
+          <w:sz w:val="24"/>
+          <w:shd w:fill="FFFFFF" w:val="clear"/>
+          <w:lang w:eastAsia="ru-RU"/>
+        </w:rPr>
+        <w:t>сотрудникам</w:t>
+      </w:r>
+      <w:r>
+        <w:rPr>
+          <w:rFonts w:eastAsia="Times New Roman" w:ascii="Times New Roman" w:hAnsi="Times New Roman"/>
+          <w:color w:val="000000"/>
+          <w:sz w:val="24"/>
+          <w:shd w:fill="FFFFFF" w:val="clear"/>
+          <w:lang w:eastAsia="ru-RU"/>
+        </w:rPr>
+        <w:t xml:space="preserve"> технопарка необходимо обладать эффективными инструментами для управления программами и ресурсами.</w:t>
       </w:r>
     </w:p>
     <w:p>
@@ -151,27 +171,7 @@
           <w:shd w:fill="FFFFFF" w:val="clear"/>
           <w:lang w:eastAsia="ru-RU"/>
         </w:rPr>
-        <w:t xml:space="preserve">Важным аспектом является также анализ данных. Система предоставит возможность </w:t>
-      </w:r>
-      <w:r>
-        <w:rPr>
-          <w:rFonts w:eastAsia="Times New Roman" w:ascii="Times New Roman" w:hAnsi="Times New Roman"/>
-          <w:color w:val="000000"/>
-          <w:sz w:val="24"/>
-          <w:shd w:fill="FFFFFF" w:val="clear"/>
-          <w:lang w:eastAsia="ru-RU"/>
-        </w:rPr>
-        <w:t xml:space="preserve">учёта документации, </w:t>
-      </w:r>
-      <w:r>
-        <w:rPr>
-          <w:rFonts w:eastAsia="Times New Roman" w:ascii="Times New Roman" w:hAnsi="Times New Roman"/>
-          <w:color w:val="000000"/>
-          <w:sz w:val="24"/>
-          <w:shd w:fill="FFFFFF" w:val="clear"/>
-          <w:lang w:eastAsia="ru-RU"/>
-        </w:rPr>
-        <w:t>анализа эффективности программ, определения популярности различных технических направлений и выявления динамики учебного процесса по времени. Эти отчеты будут служить ценным инструментом для принятия стратегических решений и оптимизации образовательных программ.</w:t>
+        <w:t>Важным аспектом является также анализ данных. Система предоставит возможность учёта документации, анализа эффективности программ, определения популярности различных технических направлений и выявления динамики учебного процесса по времени. Эти отчеты будут служить ценным инструментом для принятия стратегических решений и оптимизации образовательных программ.</w:t>
       </w:r>
     </w:p>
     <w:p>
@@ -211,7 +211,7 @@
         </w:numPr>
         <w:bidi w:val="0"/>
         <w:spacing w:lineRule="auto" w:line="360" w:before="240" w:after="0"/>
-        <w:ind w:start="425"/>
+        <w:ind w:hanging="0" w:start="425"/>
         <w:jc w:val="both"/>
         <w:outlineLvl w:val="1"/>
         <w:rPr>
@@ -223,7 +223,13 @@
         </w:rPr>
       </w:pPr>
       <w:r>
-        <w:rPr/>
+        <w:rPr>
+          <w:rFonts w:eastAsia="Times New Roman" w:ascii="Times New Roman" w:hAnsi="Times New Roman"/>
+          <w:b/>
+          <w:bCs/>
+          <w:sz w:val="24"/>
+          <w:lang w:eastAsia="ru-RU"/>
+        </w:rPr>
       </w:r>
       <w:r>
         <w:br w:type="page"/>
@@ -238,8 +244,8 @@
           <w:numId w:val="0"/>
         </w:numPr>
         <w:bidi w:val="0"/>
-        <w:spacing w:lineRule="auto" w:line="360" w:before="240" w:after="0"/>
-        <w:ind w:start="425"/>
+        <w:spacing w:lineRule="auto" w:line="360" w:before="0" w:after="0"/>
+        <w:ind w:hanging="0" w:start="425"/>
         <w:jc w:val="both"/>
         <w:outlineLvl w:val="1"/>
         <w:rPr>
@@ -520,25 +526,25 @@
           <w:sz w:val="24"/>
           <w:lang w:eastAsia="ru-RU"/>
         </w:rPr>
-        <w:t xml:space="preserve">В рамках </w:t>
-      </w:r>
-      <w:r>
-        <w:rPr>
-          <w:rFonts w:eastAsia="Times New Roman" w:ascii="Times New Roman" w:hAnsi="Times New Roman"/>
-          <w:color w:val="000000"/>
-          <w:sz w:val="24"/>
-          <w:lang w:eastAsia="ru-RU"/>
-        </w:rPr>
-        <w:t>дипломной работы</w:t>
-      </w:r>
-      <w:r>
-        <w:rPr>
-          <w:rFonts w:eastAsia="Times New Roman" w:ascii="Times New Roman" w:hAnsi="Times New Roman"/>
-          <w:color w:val="000000"/>
-          <w:sz w:val="24"/>
-          <w:lang w:eastAsia="ru-RU"/>
-        </w:rPr>
-        <w:t xml:space="preserve"> требуется разработать информационную систему для организации «Региональный школьный технопарк» с учётом устранения вышеописанных недостатков.  </w:t>
+        <w:t xml:space="preserve">В рамках дипломной работы требуется разработать </w:t>
+      </w:r>
+      <w:r>
+        <w:rPr>
+          <w:rFonts w:eastAsia="Times New Roman" w:ascii="Times New Roman" w:hAnsi="Times New Roman"/>
+          <w:color w:val="000000"/>
+          <w:sz w:val="24"/>
+          <w:lang w:eastAsia="ru-RU"/>
+        </w:rPr>
+        <w:t>и внедрить</w:t>
+      </w:r>
+      <w:r>
+        <w:rPr>
+          <w:rFonts w:eastAsia="Times New Roman" w:ascii="Times New Roman" w:hAnsi="Times New Roman"/>
+          <w:color w:val="000000"/>
+          <w:sz w:val="24"/>
+          <w:lang w:eastAsia="ru-RU"/>
+        </w:rPr>
+        <w:t xml:space="preserve"> информационную систему для организации «Региональный школьный технопарк» с учётом устранения вышеописанных недостатков.  </w:t>
       </w:r>
       <w:r>
         <w:rPr>
@@ -585,27 +591,7 @@
           <w:shd w:fill="FFFFFF" w:val="clear"/>
           <w:lang w:eastAsia="ru-RU"/>
         </w:rPr>
-        <w:t>, а также расположении файлов (документов) в системе. Это включает в себя создание су</w:t>
-      </w:r>
-      <w:r>
-        <w:rPr>
-          <w:rFonts w:eastAsia="Times New Roman" w:ascii="Times New Roman" w:hAnsi="Times New Roman"/>
-          <w:color w:val="000000"/>
-          <w:sz w:val="24"/>
-          <w:shd w:fill="FFFFFF" w:val="clear"/>
-          <w:lang w:eastAsia="ru-RU"/>
-        </w:rPr>
-        <w:t>щ</w:t>
-      </w:r>
-      <w:r>
-        <w:rPr>
-          <w:rFonts w:eastAsia="Times New Roman" w:ascii="Times New Roman" w:hAnsi="Times New Roman"/>
-          <w:color w:val="000000"/>
-          <w:sz w:val="24"/>
-          <w:shd w:fill="FFFFFF" w:val="clear"/>
-          <w:lang w:eastAsia="ru-RU"/>
-        </w:rPr>
-        <w:t xml:space="preserve">ностей (таблиц) для </w:t>
+        <w:t xml:space="preserve">, а также расположении файлов (документов) в системе. Это включает в себя создание сущностей (таблиц) для </w:t>
       </w:r>
       <w:r>
         <w:rPr>
@@ -783,7 +769,47 @@
           <w:sz w:val="24"/>
           <w:lang w:eastAsia="ru-RU"/>
         </w:rPr>
-        <w:t>Функционирование программы для информационной системы «Регионального школьного технопарка» может быть сложным и включать различные алгоритмы для обработки запросов, кэширования, анализа данных и многих других задач. Ниже приведены общие этапы и алгоритмы, которые включены в работу такой программы:</w:t>
+        <w:t xml:space="preserve">Функционирование программы для информационной системы «Регионального школьного технопарка» может быть сложным и включать различные алгоритмы для обработки запросов, кэширования, анализа данных и многих других задач. Ниже приведены общие этапы и алгоритмы, которые включены в работу </w:t>
+      </w:r>
+      <w:r>
+        <w:rPr>
+          <w:rFonts w:eastAsia="Times New Roman" w:ascii="Times New Roman" w:hAnsi="Times New Roman"/>
+          <w:sz w:val="24"/>
+          <w:lang w:eastAsia="ru-RU"/>
+        </w:rPr>
+        <w:t>системы</w:t>
+      </w:r>
+      <w:r>
+        <w:rPr>
+          <w:rFonts w:eastAsia="Times New Roman" w:ascii="Times New Roman" w:hAnsi="Times New Roman"/>
+          <w:sz w:val="24"/>
+          <w:lang w:eastAsia="ru-RU"/>
+        </w:rPr>
+        <w:t>:</w:t>
+      </w:r>
+    </w:p>
+    <w:p>
+      <w:pPr>
+        <w:pStyle w:val="Normal"/>
+        <w:bidi w:val="0"/>
+        <w:spacing w:lineRule="auto" w:line="360"/>
+        <w:ind w:firstLine="708"/>
+        <w:jc w:val="both"/>
+        <w:rPr>
+          <w:color w:val="000000"/>
+          <w:highlight w:val="none"/>
+          <w:shd w:fill="FFFF00" w:val="clear"/>
+        </w:rPr>
+      </w:pPr>
+      <w:r>
+        <w:rPr>
+          <w:rFonts w:eastAsia="Times New Roman" w:ascii="Times New Roman" w:hAnsi="Times New Roman"/>
+          <w:color w:val="000000"/>
+          <w:sz w:val="24"/>
+          <w:shd w:fill="FFFF00" w:val="clear"/>
+          <w:lang w:eastAsia="ru-RU"/>
+        </w:rPr>
+        <w:t>ЕЩЁ АЛГОРИТМЫ:</w:t>
       </w:r>
     </w:p>
     <w:p>
@@ -793,35 +819,23 @@
         <w:spacing w:lineRule="auto" w:line="360"/>
         <w:ind w:firstLine="348" w:start="360"/>
         <w:jc w:val="both"/>
-        <w:rPr>
-          <w:rFonts w:ascii="Times New Roman" w:hAnsi="Times New Roman" w:eastAsia="Times New Roman"/>
+        <w:rPr/>
+      </w:pPr>
+      <w:r>
+        <w:rPr>
+          <w:rFonts w:eastAsia="Times New Roman" w:ascii="Times New Roman" w:hAnsi="Times New Roman"/>
+          <w:sz w:val="24"/>
+          <w:lang w:eastAsia="ru-RU"/>
+        </w:rPr>
+        <w:t>Алгоритм</w:t>
+      </w:r>
+      <w:r>
+        <w:rPr>
+          <w:rFonts w:eastAsia="Times New Roman" w:ascii="Times New Roman" w:hAnsi="Times New Roman"/>
           <w:sz w:val="24"/>
           <w:lang w:val="en-US" w:eastAsia="ru-RU"/>
         </w:rPr>
-      </w:pPr>
-      <w:r>
-        <w:rPr>
-          <w:rFonts w:eastAsia="Times New Roman" w:ascii="Times New Roman" w:hAnsi="Times New Roman"/>
-          <w:sz w:val="24"/>
-          <w:lang w:eastAsia="ru-RU"/>
-        </w:rPr>
-        <w:t>Алгоритм</w:t>
-      </w:r>
-      <w:r>
-        <w:rPr>
-          <w:rFonts w:eastAsia="Times New Roman" w:ascii="Times New Roman" w:hAnsi="Times New Roman"/>
-          <w:sz w:val="24"/>
-          <w:lang w:val="en-US" w:eastAsia="ru-RU"/>
-        </w:rPr>
-        <w:t xml:space="preserve"> </w:t>
-      </w:r>
-      <w:r>
-        <w:rPr>
-          <w:rFonts w:eastAsia="Times New Roman" w:ascii="Times New Roman" w:hAnsi="Times New Roman"/>
-          <w:sz w:val="24"/>
-          <w:lang w:val="en-US" w:eastAsia="ru-RU"/>
-        </w:rPr>
-        <w:t>д</w:t>
+        <w:t xml:space="preserve"> д</w:t>
       </w:r>
       <w:r>
         <w:rPr>
@@ -851,13 +865,7 @@
         <w:spacing w:lineRule="auto" w:line="360" w:before="0" w:after="0"/>
         <w:contextualSpacing/>
         <w:jc w:val="both"/>
-        <w:rPr>
-          <w:rFonts w:ascii="Times New Roman" w:hAnsi="Times New Roman" w:eastAsia="Times New Roman"/>
-          <w:sz w:val="24"/>
-          <w:szCs w:val="20"/>
-          <w:shd w:fill="FFFFFF" w:val="clear"/>
-          <w:lang w:val="zh-CN" w:eastAsia="ru-RU"/>
-        </w:rPr>
+        <w:rPr/>
       </w:pPr>
       <w:r>
         <w:rPr>
@@ -901,13 +909,7 @@
         <w:spacing w:lineRule="auto" w:line="360" w:before="0" w:after="0"/>
         <w:contextualSpacing/>
         <w:jc w:val="both"/>
-        <w:rPr>
-          <w:rFonts w:ascii="Times New Roman" w:hAnsi="Times New Roman" w:eastAsia="Times New Roman"/>
-          <w:sz w:val="24"/>
-          <w:szCs w:val="20"/>
-          <w:shd w:fill="FFFFFF" w:val="clear"/>
-          <w:lang w:val="zh-CN" w:eastAsia="ru-RU"/>
-        </w:rPr>
+        <w:rPr/>
       </w:pPr>
       <w:r>
         <w:rPr>
@@ -931,14 +933,7 @@
         <w:spacing w:lineRule="auto" w:line="360" w:before="0" w:after="0"/>
         <w:contextualSpacing/>
         <w:jc w:val="both"/>
-        <w:rPr>
-          <w:rFonts w:ascii="Times New Roman" w:hAnsi="Times New Roman"/>
-          <w:color w:val="000000"/>
-          <w:sz w:val="24"/>
-          <w:szCs w:val="20"/>
-          <w:shd w:fill="FFFFFF" w:val="clear"/>
-          <w:lang w:val="zh-CN" w:eastAsia="zh-CN"/>
-        </w:rPr>
+        <w:rPr/>
       </w:pPr>
       <w:r>
         <w:rPr>
@@ -992,13 +987,7 @@
         <w:spacing w:lineRule="auto" w:line="360" w:before="0" w:after="0"/>
         <w:contextualSpacing/>
         <w:jc w:val="both"/>
-        <w:rPr>
-          <w:rFonts w:ascii="Times New Roman" w:hAnsi="Times New Roman" w:eastAsia="Times New Roman"/>
-          <w:sz w:val="24"/>
-          <w:szCs w:val="20"/>
-          <w:shd w:fill="FFFFFF" w:val="clear"/>
-          <w:lang w:val="zh-CN" w:eastAsia="ru-RU"/>
-        </w:rPr>
+        <w:rPr/>
       </w:pPr>
       <w:r>
         <w:rPr>
@@ -1033,13 +1022,7 @@
         <w:ind w:hanging="0" w:start="720"/>
         <w:contextualSpacing/>
         <w:jc w:val="both"/>
-        <w:rPr>
-          <w:rFonts w:ascii="Times New Roman" w:hAnsi="Times New Roman" w:eastAsia="Times New Roman"/>
-          <w:sz w:val="24"/>
-          <w:szCs w:val="20"/>
-          <w:shd w:fill="FFFFFF" w:val="clear"/>
-          <w:lang w:val="zh-CN" w:eastAsia="ru-RU"/>
-        </w:rPr>
+        <w:rPr/>
       </w:pPr>
       <w:r>
         <w:rPr>
@@ -1089,13 +1072,7 @@
         <w:spacing w:lineRule="auto" w:line="360" w:before="0" w:after="0"/>
         <w:contextualSpacing/>
         <w:jc w:val="both"/>
-        <w:rPr>
-          <w:rFonts w:ascii="Times New Roman" w:hAnsi="Times New Roman" w:eastAsia="Times New Roman"/>
-          <w:sz w:val="24"/>
-          <w:szCs w:val="20"/>
-          <w:shd w:fill="FFFFFF" w:val="clear"/>
-          <w:lang w:val="zh-CN" w:eastAsia="ru-RU"/>
-        </w:rPr>
+        <w:rPr/>
       </w:pPr>
       <w:r>
         <w:rPr>
@@ -1139,14 +1116,7 @@
         <w:spacing w:lineRule="auto" w:line="360" w:before="0" w:after="0"/>
         <w:contextualSpacing/>
         <w:jc w:val="both"/>
-        <w:rPr>
-          <w:rFonts w:ascii="Times New Roman" w:hAnsi="Times New Roman"/>
-          <w:color w:val="000000"/>
-          <w:sz w:val="24"/>
-          <w:szCs w:val="20"/>
-          <w:shd w:fill="FFFFFF" w:val="clear"/>
-          <w:lang w:val="zh-CN" w:eastAsia="zh-CN"/>
-        </w:rPr>
+        <w:rPr/>
       </w:pPr>
       <w:r>
         <w:rPr>
@@ -1200,13 +1170,7 @@
         <w:spacing w:lineRule="auto" w:line="360" w:before="0" w:after="0"/>
         <w:contextualSpacing/>
         <w:jc w:val="both"/>
-        <w:rPr>
-          <w:rFonts w:ascii="Times New Roman" w:hAnsi="Times New Roman" w:eastAsia="Times New Roman"/>
-          <w:sz w:val="24"/>
-          <w:szCs w:val="20"/>
-          <w:shd w:fill="FFFFFF" w:val="clear"/>
-          <w:lang w:val="zh-CN" w:eastAsia="ru-RU"/>
-        </w:rPr>
+        <w:rPr/>
       </w:pPr>
       <w:r>
         <w:rPr>
@@ -1240,23 +1204,27 @@
         <w:spacing w:lineRule="auto" w:line="360" w:before="0" w:after="0"/>
         <w:contextualSpacing/>
         <w:jc w:val="both"/>
-        <w:rPr>
-          <w:rFonts w:ascii="Times New Roman" w:hAnsi="Times New Roman" w:eastAsia="Times New Roman"/>
+        <w:rPr/>
+      </w:pPr>
+      <w:r>
+        <w:rPr>
+          <w:rFonts w:eastAsia="Times New Roman" w:ascii="Times New Roman" w:hAnsi="Times New Roman"/>
           <w:sz w:val="24"/>
           <w:szCs w:val="20"/>
           <w:shd w:fill="FFFFFF" w:val="clear"/>
+          <w:lang w:val="ru-RU" w:eastAsia="ru-RU"/>
+        </w:rPr>
+        <w:t>В дальнейшем пользователю необходимо будет «дозаполнить» документ</w:t>
+      </w:r>
+      <w:r>
+        <w:rPr>
+          <w:rFonts w:eastAsia="Times New Roman" w:ascii="Times New Roman" w:hAnsi="Times New Roman"/>
+          <w:sz w:val="24"/>
+          <w:szCs w:val="20"/>
+          <w:shd w:fill="FFFFFF" w:val="clear"/>
           <w:lang w:val="zh-CN" w:eastAsia="ru-RU"/>
         </w:rPr>
-      </w:pPr>
-      <w:r>
-        <w:rPr>
-          <w:rFonts w:eastAsia="Times New Roman" w:ascii="Times New Roman" w:hAnsi="Times New Roman"/>
-          <w:sz w:val="24"/>
-          <w:szCs w:val="20"/>
-          <w:shd w:fill="FFFFFF" w:val="clear"/>
-          <w:lang w:val="ru-RU" w:eastAsia="ru-RU"/>
-        </w:rPr>
-        <w:t>В дальнейшем пользователю необходимо будет «дозаполнить» документ</w:t>
+        <w:t>.</w:t>
       </w:r>
     </w:p>
     <w:p>
@@ -1296,7 +1264,7 @@
         </w:numPr>
         <w:bidi w:val="0"/>
         <w:spacing w:lineRule="auto" w:line="360" w:before="240" w:after="0"/>
-        <w:ind w:start="425"/>
+        <w:ind w:hanging="0" w:start="425"/>
         <w:jc w:val="both"/>
         <w:outlineLvl w:val="1"/>
         <w:rPr>
@@ -1320,8 +1288,8 @@
         </w:rPr>
         <w:t>2</w:t>
       </w:r>
-      <w:bookmarkStart w:id="2" w:name="_Toc172218598"/>
-      <w:bookmarkStart w:id="3" w:name="_Toc157267406"/>
+      <w:bookmarkStart w:id="2" w:name="_Toc157267406"/>
+      <w:bookmarkStart w:id="3" w:name="_Toc172218598"/>
       <w:r>
         <w:rPr>
           <w:rFonts w:eastAsia="Times New Roman" w:ascii="Times New Roman" w:hAnsi="Times New Roman"/>
@@ -1358,88 +1326,16 @@
           <w:sz w:val="24"/>
           <w:shd w:fill="FFFFFF" w:val="clear"/>
         </w:rPr>
-        <w:t>Цель разработки информационной системы для организации "Региональный школьный технопарк" заключается в создании эффективн</w:t>
-      </w:r>
-      <w:r>
-        <w:rPr>
-          <w:rFonts w:ascii="Times New Roman" w:hAnsi="Times New Roman"/>
-          <w:color w:val="000000"/>
-          <w:sz w:val="24"/>
-          <w:shd w:fill="FFFFFF" w:val="clear"/>
-        </w:rPr>
-        <w:t>ой информационной</w:t>
-      </w:r>
-      <w:r>
-        <w:rPr>
-          <w:rFonts w:ascii="Times New Roman" w:hAnsi="Times New Roman"/>
-          <w:color w:val="000000"/>
-          <w:sz w:val="24"/>
-          <w:shd w:fill="FFFFFF" w:val="clear"/>
-        </w:rPr>
-        <w:t xml:space="preserve"> </w:t>
-      </w:r>
-      <w:r>
-        <w:rPr>
-          <w:rFonts w:ascii="Times New Roman" w:hAnsi="Times New Roman"/>
-          <w:color w:val="000000"/>
-          <w:sz w:val="24"/>
-          <w:shd w:fill="FFFFFF" w:val="clear"/>
-        </w:rPr>
-        <w:t>системы</w:t>
-      </w:r>
-      <w:r>
-        <w:rPr>
-          <w:rFonts w:ascii="Times New Roman" w:hAnsi="Times New Roman"/>
-          <w:color w:val="000000"/>
-          <w:sz w:val="24"/>
-          <w:shd w:fill="FFFFFF" w:val="clear"/>
-        </w:rPr>
-        <w:t>, способн</w:t>
-      </w:r>
-      <w:r>
-        <w:rPr>
-          <w:rFonts w:ascii="Times New Roman" w:hAnsi="Times New Roman"/>
-          <w:color w:val="000000"/>
-          <w:sz w:val="24"/>
-          <w:shd w:fill="FFFFFF" w:val="clear"/>
-        </w:rPr>
-        <w:t>ой</w:t>
-      </w:r>
-      <w:r>
-        <w:rPr>
-          <w:rFonts w:ascii="Times New Roman" w:hAnsi="Times New Roman"/>
-          <w:color w:val="000000"/>
-          <w:sz w:val="24"/>
-          <w:shd w:fill="FFFFFF" w:val="clear"/>
-        </w:rPr>
-        <w:t xml:space="preserve"> </w:t>
-      </w:r>
-      <w:r>
-        <w:rPr>
-          <w:rFonts w:eastAsia="Times New Roman" w:ascii="Times New Roman" w:hAnsi="Times New Roman"/>
-          <w:color w:val="000000"/>
-          <w:sz w:val="24"/>
-          <w:lang w:eastAsia="ru-RU"/>
-        </w:rPr>
-        <w:t xml:space="preserve">обеспечить </w:t>
-      </w:r>
-      <w:r>
-        <w:rPr>
-          <w:rFonts w:eastAsia="Times New Roman" w:ascii="Times New Roman" w:hAnsi="Times New Roman"/>
-          <w:color w:val="000000"/>
-          <w:sz w:val="24"/>
-          <w:lang w:eastAsia="ru-RU"/>
-        </w:rPr>
-        <w:t>регулирование образовательного процесса и документооборота в</w:t>
-      </w:r>
-      <w:r>
-        <w:rPr>
-          <w:rFonts w:eastAsia="Times New Roman" w:ascii="Times New Roman" w:hAnsi="Times New Roman"/>
-          <w:color w:val="000000"/>
-          <w:sz w:val="24"/>
-          <w:lang w:eastAsia="ru-RU"/>
-        </w:rPr>
-        <w:t xml:space="preserve"> организации «Региональный школьный технопарк».</w:t>
+        <w:t xml:space="preserve">Цель разработки информационной системы для организации "Региональный школьный технопарк" заключается в создании эффективной информационной системы, способной </w:t>
+      </w:r>
+      <w:r>
+        <w:rPr>
+          <w:rFonts w:eastAsia="Times New Roman" w:ascii="Times New Roman" w:hAnsi="Times New Roman"/>
+          <w:color w:val="000000"/>
+          <w:sz w:val="24"/>
+          <w:lang w:eastAsia="ru-RU"/>
+        </w:rPr>
+        <w:t>обеспечить регулирование образовательного процесса и документооборота в организации «Региональный школьный технопарк».</w:t>
       </w:r>
     </w:p>
     <w:p>
@@ -1484,7 +1380,23 @@
           <w:sz w:val="24"/>
           <w:lang w:eastAsia="ru-RU"/>
         </w:rPr>
-        <w:t>изучить необходимый теоретический материал;</w:t>
+        <w:t>изуч</w:t>
+      </w:r>
+      <w:r>
+        <w:rPr>
+          <w:rFonts w:eastAsia="Times New Roman" w:ascii="Times New Roman" w:hAnsi="Times New Roman"/>
+          <w:sz w:val="24"/>
+          <w:lang w:eastAsia="ru-RU"/>
+        </w:rPr>
+        <w:t>ение</w:t>
+      </w:r>
+      <w:r>
+        <w:rPr>
+          <w:rFonts w:eastAsia="Times New Roman" w:ascii="Times New Roman" w:hAnsi="Times New Roman"/>
+          <w:sz w:val="24"/>
+          <w:lang w:eastAsia="ru-RU"/>
+        </w:rPr>
+        <w:t xml:space="preserve"> необходимый теоретический материал;</w:t>
       </w:r>
     </w:p>
     <w:p>
@@ -1509,7 +1421,87 @@
           <w:sz w:val="24"/>
           <w:lang w:eastAsia="ru-RU"/>
         </w:rPr>
-        <w:t>провести анализ предметной области, составить примерный план разработки;</w:t>
+        <w:t>прове</w:t>
+      </w:r>
+      <w:r>
+        <w:rPr>
+          <w:rFonts w:eastAsia="Times New Roman" w:ascii="Times New Roman" w:hAnsi="Times New Roman"/>
+          <w:sz w:val="24"/>
+          <w:lang w:eastAsia="ru-RU"/>
+        </w:rPr>
+        <w:t xml:space="preserve">дение </w:t>
+      </w:r>
+      <w:r>
+        <w:rPr>
+          <w:rFonts w:eastAsia="Times New Roman" w:ascii="Times New Roman" w:hAnsi="Times New Roman"/>
+          <w:sz w:val="24"/>
+          <w:lang w:eastAsia="ru-RU"/>
+        </w:rPr>
+        <w:t>анализ</w:t>
+      </w:r>
+      <w:r>
+        <w:rPr>
+          <w:rFonts w:eastAsia="Times New Roman" w:ascii="Times New Roman" w:hAnsi="Times New Roman"/>
+          <w:sz w:val="24"/>
+          <w:lang w:eastAsia="ru-RU"/>
+        </w:rPr>
+        <w:t>а</w:t>
+      </w:r>
+      <w:r>
+        <w:rPr>
+          <w:rFonts w:eastAsia="Times New Roman" w:ascii="Times New Roman" w:hAnsi="Times New Roman"/>
+          <w:sz w:val="24"/>
+          <w:lang w:eastAsia="ru-RU"/>
+        </w:rPr>
+        <w:t xml:space="preserve"> предметной области, состав</w:t>
+      </w:r>
+      <w:r>
+        <w:rPr>
+          <w:rFonts w:eastAsia="Times New Roman" w:ascii="Times New Roman" w:hAnsi="Times New Roman"/>
+          <w:sz w:val="24"/>
+          <w:lang w:eastAsia="ru-RU"/>
+        </w:rPr>
+        <w:t>ление</w:t>
+      </w:r>
+      <w:r>
+        <w:rPr>
+          <w:rFonts w:eastAsia="Times New Roman" w:ascii="Times New Roman" w:hAnsi="Times New Roman"/>
+          <w:sz w:val="24"/>
+          <w:lang w:eastAsia="ru-RU"/>
+        </w:rPr>
+        <w:t xml:space="preserve"> примерн</w:t>
+      </w:r>
+      <w:r>
+        <w:rPr>
+          <w:rFonts w:eastAsia="Times New Roman" w:ascii="Times New Roman" w:hAnsi="Times New Roman"/>
+          <w:sz w:val="24"/>
+          <w:lang w:eastAsia="ru-RU"/>
+        </w:rPr>
+        <w:t>ого</w:t>
+      </w:r>
+      <w:r>
+        <w:rPr>
+          <w:rFonts w:eastAsia="Times New Roman" w:ascii="Times New Roman" w:hAnsi="Times New Roman"/>
+          <w:sz w:val="24"/>
+          <w:lang w:eastAsia="ru-RU"/>
+        </w:rPr>
+        <w:t xml:space="preserve"> план</w:t>
+      </w:r>
+      <w:r>
+        <w:rPr>
+          <w:rFonts w:eastAsia="Times New Roman" w:ascii="Times New Roman" w:hAnsi="Times New Roman"/>
+          <w:sz w:val="24"/>
+          <w:lang w:eastAsia="ru-RU"/>
+        </w:rPr>
+        <w:t>а</w:t>
+      </w:r>
+      <w:r>
+        <w:rPr>
+          <w:rFonts w:eastAsia="Times New Roman" w:ascii="Times New Roman" w:hAnsi="Times New Roman"/>
+          <w:sz w:val="24"/>
+          <w:lang w:eastAsia="ru-RU"/>
+        </w:rPr>
+        <w:t xml:space="preserve"> разработки;</w:t>
       </w:r>
     </w:p>
     <w:p>
@@ -1560,23 +1552,47 @@
           <w:sz w:val="24"/>
           <w:lang w:eastAsia="ru-RU"/>
         </w:rPr>
-        <w:t xml:space="preserve">с помощью среды </w:t>
-      </w:r>
-      <w:r>
-        <w:rPr>
-          <w:rFonts w:eastAsia="Times New Roman" w:ascii="Times New Roman" w:hAnsi="Times New Roman"/>
-          <w:sz w:val="24"/>
-          <w:lang w:val="en-US" w:eastAsia="ru-RU"/>
-        </w:rPr>
-        <w:t>PhpStorm</w:t>
-      </w:r>
-      <w:r>
-        <w:rPr>
-          <w:rFonts w:eastAsia="Times New Roman" w:ascii="Times New Roman" w:hAnsi="Times New Roman"/>
-          <w:sz w:val="24"/>
-          <w:lang w:eastAsia="ru-RU"/>
-        </w:rPr>
-        <w:t>, разработать программный продукт;</w:t>
+        <w:t xml:space="preserve">разработка </w:t>
+      </w:r>
+      <w:r>
+        <w:rPr>
+          <w:rFonts w:eastAsia="Times New Roman" w:ascii="Times New Roman" w:hAnsi="Times New Roman"/>
+          <w:sz w:val="24"/>
+          <w:lang w:eastAsia="ru-RU"/>
+        </w:rPr>
+        <w:t>программн</w:t>
+      </w:r>
+      <w:r>
+        <w:rPr>
+          <w:rFonts w:eastAsia="Times New Roman" w:ascii="Times New Roman" w:hAnsi="Times New Roman"/>
+          <w:sz w:val="24"/>
+          <w:lang w:eastAsia="ru-RU"/>
+        </w:rPr>
+        <w:t>ого</w:t>
+      </w:r>
+      <w:r>
+        <w:rPr>
+          <w:rFonts w:eastAsia="Times New Roman" w:ascii="Times New Roman" w:hAnsi="Times New Roman"/>
+          <w:sz w:val="24"/>
+          <w:lang w:eastAsia="ru-RU"/>
+        </w:rPr>
+        <w:t xml:space="preserve"> продукт</w:t>
+      </w:r>
+      <w:r>
+        <w:rPr>
+          <w:rFonts w:eastAsia="Times New Roman" w:ascii="Times New Roman" w:hAnsi="Times New Roman"/>
+          <w:sz w:val="24"/>
+          <w:lang w:eastAsia="ru-RU"/>
+        </w:rPr>
+        <w:t>а</w:t>
+      </w:r>
+      <w:r>
+        <w:rPr>
+          <w:rFonts w:eastAsia="Times New Roman" w:ascii="Times New Roman" w:hAnsi="Times New Roman"/>
+          <w:sz w:val="24"/>
+          <w:lang w:eastAsia="ru-RU"/>
+        </w:rPr>
+        <w:t>;</w:t>
       </w:r>
     </w:p>
     <w:p>
@@ -1601,7 +1617,40 @@
           <w:sz w:val="24"/>
           <w:lang w:eastAsia="ru-RU"/>
         </w:rPr>
-        <w:t>провести тестирование полученной системы.</w:t>
+        <w:t>тестирование полученной системы</w:t>
+      </w:r>
+      <w:r>
+        <w:rPr>
+          <w:rFonts w:eastAsia="Times New Roman" w:ascii="Times New Roman" w:hAnsi="Times New Roman"/>
+          <w:sz w:val="24"/>
+          <w:lang w:eastAsia="ru-RU"/>
+        </w:rPr>
+        <w:t>;</w:t>
+      </w:r>
+    </w:p>
+    <w:p>
+      <w:pPr>
+        <w:pStyle w:val="Normal"/>
+        <w:numPr>
+          <w:ilvl w:val="0"/>
+          <w:numId w:val="7"/>
+        </w:numPr>
+        <w:bidi w:val="0"/>
+        <w:spacing w:lineRule="auto" w:line="360"/>
+        <w:jc w:val="both"/>
+        <w:rPr>
+          <w:rFonts w:ascii="Times New Roman" w:hAnsi="Times New Roman" w:eastAsia="Times New Roman"/>
+          <w:sz w:val="24"/>
+          <w:lang w:eastAsia="ru-RU"/>
+        </w:rPr>
+      </w:pPr>
+      <w:r>
+        <w:rPr>
+          <w:rFonts w:eastAsia="Times New Roman" w:ascii="Times New Roman" w:hAnsi="Times New Roman"/>
+          <w:sz w:val="24"/>
+          <w:lang w:eastAsia="ru-RU"/>
+        </w:rPr>
+        <w:t>внедрение информационной системы в организации.</w:t>
       </w:r>
     </w:p>
     <w:p>
@@ -1625,43 +1674,7 @@
           <w:sz w:val="24"/>
           <w:shd w:fill="FFFFFF" w:val="clear"/>
         </w:rPr>
-        <w:t xml:space="preserve">В ходе работы будет проведен анализ существующей базы данных, выявлены </w:t>
-      </w:r>
-      <w:r>
-        <w:rPr>
-          <w:rFonts w:ascii="Times New Roman" w:hAnsi="Times New Roman"/>
-          <w:color w:val="000000"/>
-          <w:sz w:val="24"/>
-          <w:shd w:fill="FFFFFF" w:val="clear"/>
-        </w:rPr>
-        <w:t xml:space="preserve">её основные недостатки, </w:t>
-      </w:r>
-      <w:r>
-        <w:rPr>
-          <w:rFonts w:ascii="Times New Roman" w:hAnsi="Times New Roman"/>
-          <w:color w:val="000000"/>
-          <w:sz w:val="24"/>
-          <w:shd w:fill="FFFFFF" w:val="clear"/>
-        </w:rPr>
-        <w:t xml:space="preserve">основные требования к хранению и обработке информации, а также разработана структура </w:t>
-      </w:r>
-      <w:r>
-        <w:rPr>
-          <w:rFonts w:ascii="Times New Roman" w:hAnsi="Times New Roman"/>
-          <w:color w:val="000000"/>
-          <w:sz w:val="24"/>
-          <w:shd w:fill="FFFFFF" w:val="clear"/>
-        </w:rPr>
-        <w:t>новой</w:t>
-      </w:r>
-      <w:r>
-        <w:rPr>
-          <w:rFonts w:ascii="Times New Roman" w:hAnsi="Times New Roman"/>
-          <w:color w:val="000000"/>
-          <w:sz w:val="24"/>
-          <w:shd w:fill="FFFFFF" w:val="clear"/>
-        </w:rPr>
-        <w:t xml:space="preserve"> базы данных, учитывающая специфику организации "Региональный школьный технопарк" и обеспечивающая эффективное функционирование информационной системы.</w:t>
+        <w:t>В ходе работы будет проведен анализ существующей базы данных, выявлены её основные недостатки, основные требования к хранению и обработке информации, а также разработана структура новой базы данных, учитывающая специфику организации "Региональный школьный технопарк" и обеспечивающая эффективное функционирование информационной системы.</w:t>
       </w:r>
     </w:p>
     <w:p>
@@ -1696,7 +1709,7 @@
         </w:numPr>
         <w:bidi w:val="0"/>
         <w:spacing w:lineRule="auto" w:line="360" w:before="240" w:after="0"/>
-        <w:ind w:start="425"/>
+        <w:ind w:hanging="0" w:start="425"/>
         <w:jc w:val="both"/>
         <w:outlineLvl w:val="1"/>
         <w:rPr>
@@ -1717,8 +1730,8 @@
         </w:rPr>
         <w:t>3</w:t>
       </w:r>
-      <w:bookmarkStart w:id="4" w:name="_Toc172218599"/>
-      <w:bookmarkStart w:id="5" w:name="_Toc157267407"/>
+      <w:bookmarkStart w:id="4" w:name="_Toc157267407"/>
+      <w:bookmarkStart w:id="5" w:name="_Toc172218599"/>
       <w:r>
         <w:rPr>
           <w:rFonts w:eastAsia="Times New Roman" w:ascii="Times New Roman" w:hAnsi="Times New Roman"/>
@@ -1789,22 +1802,26 @@
           <w:sz w:val="24"/>
           <w:shd w:fill="FFFFFF" w:val="clear"/>
         </w:rPr>
-        <w:t xml:space="preserve">. Программный продукт позволяет </w:t>
+        <w:t xml:space="preserve">. Программный продукт позволяет регулировать образовательный и административный процесс  в организации. </w:t>
       </w:r>
       <w:r>
         <w:rPr>
           <w:rFonts w:ascii="Times New Roman" w:hAnsi="Times New Roman"/>
-          <w:color w:val="000000"/>
-          <w:sz w:val="24"/>
-          <w:shd w:fill="FFFFFF" w:val="clear"/>
-        </w:rPr>
-        <w:t xml:space="preserve">регулировать образовательный и административный процесс  в организации. </w:t>
-      </w:r>
-      <w:r>
+        </w:rPr>
+        <w:t>В целом, автоматизированная система для «Регионального школьного технопарка» направлена на создание эффективной, гибкой и адаптивной инфраструктуры, способной обеспечить успешное функционирование образовательной организации. Кроме того, создание удобной и организованной инфраструктуры для документооборота способствует налаживанию внутренней коммуникации и обмену информацией между преподавателями, администрацией и учащимися. Простота и быстрота доступа к нужной информации положительно сказываются на качестве образования и общей атмосфере в учреждении.</w:t>
+      </w:r>
+    </w:p>
+    <w:p>
+      <w:pPr>
+        <w:pStyle w:val="BodyText"/>
+        <w:spacing w:before="0" w:after="140"/>
         <w:rPr>
           <w:rFonts w:ascii="Times New Roman" w:hAnsi="Times New Roman"/>
         </w:rPr>
-        <w:t>В целом, автоматизированная система для «Регионального школьного технопарка» направлена на создание эффективной, гибкой и адаптивной инфраструктуры, способной обеспечить успешное функционирование образовательной организации.</w:t>
+      </w:pPr>
+      <w:r>
+        <w:rPr/>
+        <w:br/>
       </w:r>
     </w:p>
     <w:sectPr>
@@ -1814,6 +1831,7 @@
       <w:pgNumType w:fmt="decimal"/>
       <w:formProt w:val="false"/>
       <w:textDirection w:val="lrTb"/>
+      <w:docGrid w:type="default" w:linePitch="100" w:charSpace="0"/>
     </w:sectPr>
   </w:body>
 </w:document>
@@ -2940,7 +2958,6 @@
     </w:rPrDefault>
     <w:pPrDefault>
       <w:pPr>
-        <w:widowControl/>
         <w:suppressAutoHyphens w:val="true"/>
       </w:pPr>
     </w:pPrDefault>
@@ -2950,7 +2967,10 @@
     <w:qFormat/>
     <w:pPr>
       <w:widowControl/>
+      <w:suppressAutoHyphens w:val="true"/>
       <w:bidi w:val="0"/>
+      <w:spacing w:before="0" w:after="0"/>
+      <w:jc w:val="start"/>
     </w:pPr>
     <w:rPr>
       <w:rFonts w:ascii="Liberation Serif" w:hAnsi="Liberation Serif" w:eastAsia="NSimSun" w:cs="Lucida Sans"/>

</xml_diff>